<commit_message>
updated images in user kit
</commit_message>
<xml_diff>
--- a/Homework/HW3_Phoenix/UserKit.docx
+++ b/Homework/HW3_Phoenix/UserKit.docx
@@ -1,6 +1,6 @@
 
 <file path=word/document.xml><?xml version="1.0" encoding="utf-8"?>
-<w:document xmlns:wpc="http://schemas.microsoft.com/office/word/2010/wordprocessingCanvas" xmlns:cx="http://schemas.microsoft.com/office/drawing/2014/chartex" xmlns:mc="http://schemas.openxmlformats.org/markup-compatibility/2006" xmlns:o="urn:schemas-microsoft-com:office:office" xmlns:r="http://schemas.openxmlformats.org/officeDocument/2006/relationships" xmlns:m="http://schemas.openxmlformats.org/officeDocument/2006/math" xmlns:v="urn:schemas-microsoft-com:vml" xmlns:wp14="http://schemas.microsoft.com/office/word/2010/wordprocessingDrawing" xmlns:wp="http://schemas.openxmlformats.org/drawingml/2006/wordprocessingDrawing" xmlns:w10="urn:schemas-microsoft-com:office:word" xmlns:w="http://schemas.openxmlformats.org/wordprocessingml/2006/main" xmlns:w14="http://schemas.microsoft.com/office/word/2010/wordml" xmlns:w15="http://schemas.microsoft.com/office/word/2012/wordml" xmlns:w16se="http://schemas.microsoft.com/office/word/2015/wordml/symex" xmlns:wpg="http://schemas.microsoft.com/office/word/2010/wordprocessingGroup" xmlns:wpi="http://schemas.microsoft.com/office/word/2010/wordprocessingInk" xmlns:wne="http://schemas.microsoft.com/office/word/2006/wordml" xmlns:wps="http://schemas.microsoft.com/office/word/2010/wordprocessingShape" mc:Ignorable="w14 w15 w16se wp14">
+<w:document xmlns:wpc="http://schemas.microsoft.com/office/word/2010/wordprocessingCanvas" xmlns:cx="http://schemas.microsoft.com/office/drawing/2014/chartex" xmlns:cx1="http://schemas.microsoft.com/office/drawing/2015/9/8/chartex" xmlns:cx2="http://schemas.microsoft.com/office/drawing/2015/10/21/chartex" xmlns:cx3="http://schemas.microsoft.com/office/drawing/2016/5/9/chartex" xmlns:cx4="http://schemas.microsoft.com/office/drawing/2016/5/10/chartex" xmlns:cx5="http://schemas.microsoft.com/office/drawing/2016/5/11/chartex" xmlns:cx6="http://schemas.microsoft.com/office/drawing/2016/5/12/chartex" xmlns:cx7="http://schemas.microsoft.com/office/drawing/2016/5/13/chartex" xmlns:cx8="http://schemas.microsoft.com/office/drawing/2016/5/14/chartex" xmlns:mc="http://schemas.openxmlformats.org/markup-compatibility/2006" xmlns:aink="http://schemas.microsoft.com/office/drawing/2016/ink" xmlns:am3d="http://schemas.microsoft.com/office/drawing/2017/model3d" xmlns:o="urn:schemas-microsoft-com:office:office" xmlns:oel="http://schemas.microsoft.com/office/2019/extlst" xmlns:r="http://schemas.openxmlformats.org/officeDocument/2006/relationships" xmlns:m="http://schemas.openxmlformats.org/officeDocument/2006/math" xmlns:v="urn:schemas-microsoft-com:vml" xmlns:wp14="http://schemas.microsoft.com/office/word/2010/wordprocessingDrawing" xmlns:wp="http://schemas.openxmlformats.org/drawingml/2006/wordprocessingDrawing" xmlns:w10="urn:schemas-microsoft-com:office:word" xmlns:w="http://schemas.openxmlformats.org/wordprocessingml/2006/main" xmlns:w14="http://schemas.microsoft.com/office/word/2010/wordml" xmlns:w15="http://schemas.microsoft.com/office/word/2012/wordml" xmlns:w16cex="http://schemas.microsoft.com/office/word/2018/wordml/cex" xmlns:w16cid="http://schemas.microsoft.com/office/word/2016/wordml/cid" xmlns:w16="http://schemas.microsoft.com/office/word/2018/wordml" xmlns:w16du="http://schemas.microsoft.com/office/word/2023/wordml/word16du" xmlns:w16sdtdh="http://schemas.microsoft.com/office/word/2020/wordml/sdtdatahash" xmlns:w16sdtfl="http://schemas.microsoft.com/office/word/2024/wordml/sdtformatlock" xmlns:w16se="http://schemas.microsoft.com/office/word/2015/wordml/symex" xmlns:wpg="http://schemas.microsoft.com/office/word/2010/wordprocessingGroup" xmlns:wpi="http://schemas.microsoft.com/office/word/2010/wordprocessingInk" xmlns:wne="http://schemas.microsoft.com/office/word/2006/wordml" xmlns:wps="http://schemas.microsoft.com/office/word/2010/wordprocessingShape" mc:Ignorable="w14 w15 w16se w16cid w16 w16cex w16sdtdh w16sdtfl w16du wp14">
   <w:body>
     <w:p>
       <w:pPr>
@@ -116,17 +116,8 @@
           <w:rFonts w:hint="cs"/>
           <w:rtl/>
         </w:rPr>
-        <w:t xml:space="preserve">ניתן לעבור ביניהם ע"י לחיצה על </w:t>
-      </w:r>
-      <w:proofErr w:type="spellStart"/>
-      <w:r>
-        <w:rPr>
-          <w:rFonts w:hint="cs"/>
-          <w:rtl/>
-        </w:rPr>
-        <w:t>הטאבים</w:t>
-      </w:r>
-      <w:proofErr w:type="spellEnd"/>
+        <w:t>ניתן לעבור ביניהם ע"י לחיצה על הטאבים</w:t>
+      </w:r>
       <w:r>
         <w:rPr>
           <w:rFonts w:hint="cs"/>
@@ -151,7 +142,7 @@
     </w:p>
     <w:p>
       <w:pPr>
-        <w:pStyle w:val="a9"/>
+        <w:pStyle w:val="ListParagraph"/>
         <w:numPr>
           <w:ilvl w:val="0"/>
           <w:numId w:val="1"/>
@@ -171,7 +162,7 @@
     </w:p>
     <w:p>
       <w:pPr>
-        <w:pStyle w:val="a9"/>
+        <w:pStyle w:val="ListParagraph"/>
         <w:numPr>
           <w:ilvl w:val="0"/>
           <w:numId w:val="1"/>
@@ -188,28 +179,19 @@
     </w:p>
     <w:p>
       <w:pPr>
-        <w:pStyle w:val="a9"/>
+        <w:pStyle w:val="ListParagraph"/>
         <w:numPr>
           <w:ilvl w:val="0"/>
           <w:numId w:val="1"/>
         </w:numPr>
         <w:bidi/>
       </w:pPr>
-      <w:proofErr w:type="spellStart"/>
-      <w:r>
-        <w:rPr>
-          <w:rFonts w:hint="cs"/>
-          <w:rtl/>
-        </w:rPr>
-        <w:t>צ'טבוט</w:t>
-      </w:r>
-      <w:proofErr w:type="spellEnd"/>
-      <w:r>
-        <w:rPr>
-          <w:rFonts w:hint="cs"/>
-          <w:rtl/>
-        </w:rPr>
-        <w:t xml:space="preserve"> עם מודל </w:t>
+      <w:r>
+        <w:rPr>
+          <w:rFonts w:hint="cs"/>
+          <w:rtl/>
+        </w:rPr>
+        <w:t xml:space="preserve">צ'טבוט עם מודל </w:t>
       </w:r>
       <w:r>
         <w:t>GEN AI</w:t>
@@ -217,7 +199,7 @@
     </w:p>
     <w:p>
       <w:pPr>
-        <w:pStyle w:val="a9"/>
+        <w:pStyle w:val="ListParagraph"/>
         <w:numPr>
           <w:ilvl w:val="0"/>
           <w:numId w:val="1"/>
@@ -234,7 +216,7 @@
     </w:p>
     <w:p>
       <w:pPr>
-        <w:pStyle w:val="a9"/>
+        <w:pStyle w:val="ListParagraph"/>
         <w:numPr>
           <w:ilvl w:val="0"/>
           <w:numId w:val="1"/>
@@ -264,7 +246,7 @@
     </w:p>
     <w:p>
       <w:pPr>
-        <w:pStyle w:val="a9"/>
+        <w:pStyle w:val="ListParagraph"/>
         <w:numPr>
           <w:ilvl w:val="0"/>
           <w:numId w:val="1"/>
@@ -379,7 +361,7 @@
     </w:p>
     <w:p>
       <w:pPr>
-        <w:pStyle w:val="a9"/>
+        <w:pStyle w:val="ListParagraph"/>
         <w:numPr>
           <w:ilvl w:val="0"/>
           <w:numId w:val="3"/>
@@ -444,10 +426,10 @@
           <w14:ligatures w14:val="standardContextual"/>
         </w:rPr>
         <w:drawing>
-          <wp:inline distT="0" distB="0" distL="0" distR="0" wp14:anchorId="46C9E3BE" wp14:editId="0D33C2ED">
-            <wp:extent cx="6257707" cy="4214593"/>
-            <wp:effectExtent l="0" t="0" r="0" b="0"/>
-            <wp:docPr id="687305513" name="Picture 1" descr="A screenshot of a search engine&#10;&#10;Description automatically generated"/>
+          <wp:inline distT="0" distB="0" distL="0" distR="0" wp14:anchorId="46C9E3BE" wp14:editId="6484507C">
+            <wp:extent cx="6630740" cy="4127344"/>
+            <wp:effectExtent l="0" t="0" r="0" b="6985"/>
+            <wp:docPr id="687305513" name="Picture 1"/>
             <wp:cNvGraphicFramePr>
               <a:graphicFrameLocks xmlns:a="http://schemas.openxmlformats.org/drawingml/2006/main" noChangeAspect="1"/>
             </wp:cNvGraphicFramePr>
@@ -455,7 +437,7 @@
               <a:graphicData uri="http://schemas.openxmlformats.org/drawingml/2006/picture">
                 <pic:pic xmlns:pic="http://schemas.openxmlformats.org/drawingml/2006/picture">
                   <pic:nvPicPr>
-                    <pic:cNvPr id="687305513" name="Picture 1" descr="A screenshot of a search engine&#10;&#10;Description automatically generated"/>
+                    <pic:cNvPr id="687305513" name="Picture 1"/>
                     <pic:cNvPicPr/>
                   </pic:nvPicPr>
                   <pic:blipFill>
@@ -473,7 +455,7 @@
                   <pic:spPr>
                     <a:xfrm>
                       <a:off x="0" y="0"/>
-                      <a:ext cx="6288006" cy="4235000"/>
+                      <a:ext cx="6630740" cy="4127344"/>
                     </a:xfrm>
                     <a:prstGeom prst="rect">
                       <a:avLst/>
@@ -508,7 +490,7 @@
     </w:p>
     <w:p>
       <w:pPr>
-        <w:pStyle w:val="a9"/>
+        <w:pStyle w:val="ListParagraph"/>
         <w:numPr>
           <w:ilvl w:val="0"/>
           <w:numId w:val="3"/>
@@ -534,14 +516,7 @@
           <w:rFonts w:hint="cs"/>
           <w:rtl/>
         </w:rPr>
-        <w:t>) לחץ על השורה והתוצאות יוצגו</w:t>
-      </w:r>
-      <w:r>
-        <w:rPr>
-          <w:rFonts w:hint="cs"/>
-          <w:rtl/>
-        </w:rPr>
-        <w:t>.</w:t>
+        <w:t>) לחץ על השורה והתוצאות יוצגו.</w:t>
       </w:r>
     </w:p>
     <w:p>
@@ -564,10 +539,10 @@
           <w14:ligatures w14:val="standardContextual"/>
         </w:rPr>
         <w:drawing>
-          <wp:inline distT="0" distB="0" distL="0" distR="0" wp14:anchorId="09FCCE2A" wp14:editId="2DCC054B">
-            <wp:extent cx="5943600" cy="3835400"/>
-            <wp:effectExtent l="0" t="0" r="0" b="0"/>
-            <wp:docPr id="1855861055" name="Picture 2" descr="A screenshot of a search engine&#10;&#10;Description automatically generated"/>
+          <wp:inline distT="0" distB="0" distL="0" distR="0" wp14:anchorId="09FCCE2A" wp14:editId="2C87A024">
+            <wp:extent cx="6163835" cy="4301285"/>
+            <wp:effectExtent l="0" t="0" r="8890" b="4445"/>
+            <wp:docPr id="1855861055" name="Picture 2"/>
             <wp:cNvGraphicFramePr>
               <a:graphicFrameLocks xmlns:a="http://schemas.openxmlformats.org/drawingml/2006/main" noChangeAspect="1"/>
             </wp:cNvGraphicFramePr>
@@ -575,7 +550,7 @@
               <a:graphicData uri="http://schemas.openxmlformats.org/drawingml/2006/picture">
                 <pic:pic xmlns:pic="http://schemas.openxmlformats.org/drawingml/2006/picture">
                   <pic:nvPicPr>
-                    <pic:cNvPr id="1855861055" name="Picture 2" descr="A screenshot of a search engine&#10;&#10;Description automatically generated"/>
+                    <pic:cNvPr id="1855861055" name="Picture 2"/>
                     <pic:cNvPicPr/>
                   </pic:nvPicPr>
                   <pic:blipFill>
@@ -593,7 +568,7 @@
                   <pic:spPr>
                     <a:xfrm>
                       <a:off x="0" y="0"/>
-                      <a:ext cx="5943600" cy="3835400"/>
+                      <a:ext cx="6167081" cy="4303550"/>
                     </a:xfrm>
                     <a:prstGeom prst="rect">
                       <a:avLst/>
@@ -617,17 +592,8 @@
           <w:rFonts w:hint="cs"/>
           <w:rtl/>
         </w:rPr>
-        <w:t xml:space="preserve">מסך </w:t>
-      </w:r>
-      <w:proofErr w:type="spellStart"/>
-      <w:r>
-        <w:rPr>
-          <w:rFonts w:hint="cs"/>
-          <w:rtl/>
-        </w:rPr>
-        <w:t>צ'טבוט</w:t>
-      </w:r>
-      <w:proofErr w:type="spellEnd"/>
+        <w:t>מסך צ'טבוט</w:t>
+      </w:r>
       <w:r>
         <w:rPr>
           <w:rtl/>
@@ -637,7 +603,7 @@
     </w:p>
     <w:p>
       <w:pPr>
-        <w:pStyle w:val="a9"/>
+        <w:pStyle w:val="ListParagraph"/>
         <w:numPr>
           <w:ilvl w:val="0"/>
           <w:numId w:val="3"/>
@@ -652,30 +618,7 @@
           <w:rFonts w:hint="cs"/>
           <w:rtl/>
         </w:rPr>
-        <w:t xml:space="preserve">על מנת לבצע </w:t>
-      </w:r>
-      <w:r>
-        <w:rPr>
-          <w:rFonts w:hint="cs"/>
-          <w:rtl/>
-        </w:rPr>
-        <w:t xml:space="preserve">לתקשר עם </w:t>
-      </w:r>
-      <w:proofErr w:type="spellStart"/>
-      <w:r>
-        <w:rPr>
-          <w:rFonts w:hint="cs"/>
-          <w:rtl/>
-        </w:rPr>
-        <w:t>בצ'טבוט</w:t>
-      </w:r>
-      <w:proofErr w:type="spellEnd"/>
-      <w:r>
-        <w:rPr>
-          <w:rFonts w:hint="cs"/>
-          <w:rtl/>
-        </w:rPr>
-        <w:t xml:space="preserve"> הכנס טקסט לתיבת ה-</w:t>
+        <w:t>על מנת לבצע לתקשר עם בצ'טבוט הכנס טקסט לתיבת ה-</w:t>
       </w:r>
       <w:r>
         <w:t>Message</w:t>
@@ -695,30 +638,7 @@
           <w:rFonts w:hint="cs"/>
           <w:rtl/>
         </w:rPr>
-        <w:t xml:space="preserve">, </w:t>
-      </w:r>
-      <w:proofErr w:type="spellStart"/>
-      <w:r>
-        <w:rPr>
-          <w:rFonts w:hint="cs"/>
-          <w:rtl/>
-        </w:rPr>
-        <w:t>הצ'טבוט</w:t>
-      </w:r>
-      <w:proofErr w:type="spellEnd"/>
-      <w:r>
-        <w:rPr>
-          <w:rFonts w:hint="cs"/>
-          <w:rtl/>
-        </w:rPr>
-        <w:t xml:space="preserve"> יציג את התשובה על המסך</w:t>
-      </w:r>
-      <w:r>
-        <w:rPr>
-          <w:rFonts w:hint="cs"/>
-          <w:rtl/>
-        </w:rPr>
-        <w:t>.</w:t>
+        <w:t>, הצ'טבוט יציג את התשובה על המסך.</w:t>
       </w:r>
     </w:p>
     <w:p>
@@ -738,10 +658,10 @@
           <w14:ligatures w14:val="standardContextual"/>
         </w:rPr>
         <w:drawing>
-          <wp:inline distT="0" distB="0" distL="0" distR="0" wp14:anchorId="2842FCEB" wp14:editId="14C01293">
-            <wp:extent cx="5943600" cy="1283335"/>
-            <wp:effectExtent l="0" t="0" r="0" b="0"/>
-            <wp:docPr id="1664261555" name="Picture 3" descr="A screenshot of a computer&#10;&#10;Description automatically generated"/>
+          <wp:inline distT="0" distB="0" distL="0" distR="0" wp14:anchorId="2842FCEB" wp14:editId="560827EC">
+            <wp:extent cx="6176458" cy="1614115"/>
+            <wp:effectExtent l="0" t="0" r="0" b="5715"/>
+            <wp:docPr id="1664261555" name="Picture 3"/>
             <wp:cNvGraphicFramePr>
               <a:graphicFrameLocks xmlns:a="http://schemas.openxmlformats.org/drawingml/2006/main" noChangeAspect="1"/>
             </wp:cNvGraphicFramePr>
@@ -749,7 +669,7 @@
               <a:graphicData uri="http://schemas.openxmlformats.org/drawingml/2006/picture">
                 <pic:pic xmlns:pic="http://schemas.openxmlformats.org/drawingml/2006/picture">
                   <pic:nvPicPr>
-                    <pic:cNvPr id="1664261555" name="Picture 3" descr="A screenshot of a computer&#10;&#10;Description automatically generated"/>
+                    <pic:cNvPr id="1664261555" name="Picture 3"/>
                     <pic:cNvPicPr/>
                   </pic:nvPicPr>
                   <pic:blipFill>
@@ -767,7 +687,7 @@
                   <pic:spPr>
                     <a:xfrm>
                       <a:off x="0" y="0"/>
-                      <a:ext cx="5943600" cy="1283335"/>
+                      <a:ext cx="6191617" cy="1618076"/>
                     </a:xfrm>
                     <a:prstGeom prst="rect">
                       <a:avLst/>
@@ -846,8 +766,6 @@
         </w:rPr>
         <w:t xml:space="preserve"> כמות קישורים משותפים בין מילות אינדקס</w:t>
       </w:r>
-      <w:bookmarkStart w:id="0" w:name="_GoBack"/>
-      <w:bookmarkEnd w:id="0"/>
     </w:p>
     <w:p>
       <w:pPr>
@@ -876,10 +794,10 @@
           <w14:ligatures w14:val="standardContextual"/>
         </w:rPr>
         <w:drawing>
-          <wp:inline distT="0" distB="0" distL="0" distR="0" wp14:anchorId="6543D13F" wp14:editId="0CB53E70">
-            <wp:extent cx="5943600" cy="5516880"/>
-            <wp:effectExtent l="0" t="0" r="0" b="7620"/>
-            <wp:docPr id="894145004" name="Picture 4" descr="A screenshot of a computer&#10;&#10;Description automatically generated"/>
+          <wp:inline distT="0" distB="0" distL="0" distR="0" wp14:anchorId="6543D13F" wp14:editId="7413A572">
+            <wp:extent cx="6516563" cy="6546901"/>
+            <wp:effectExtent l="0" t="0" r="0" b="6350"/>
+            <wp:docPr id="894145004" name="Picture 4"/>
             <wp:cNvGraphicFramePr>
               <a:graphicFrameLocks xmlns:a="http://schemas.openxmlformats.org/drawingml/2006/main" noChangeAspect="1"/>
             </wp:cNvGraphicFramePr>
@@ -887,7 +805,7 @@
               <a:graphicData uri="http://schemas.openxmlformats.org/drawingml/2006/picture">
                 <pic:pic xmlns:pic="http://schemas.openxmlformats.org/drawingml/2006/picture">
                   <pic:nvPicPr>
-                    <pic:cNvPr id="894145004" name="Picture 4" descr="A screenshot of a computer&#10;&#10;Description automatically generated"/>
+                    <pic:cNvPr id="894145004" name="Picture 4"/>
                     <pic:cNvPicPr/>
                   </pic:nvPicPr>
                   <pic:blipFill>
@@ -905,7 +823,7 @@
                   <pic:spPr>
                     <a:xfrm>
                       <a:off x="0" y="0"/>
-                      <a:ext cx="5943600" cy="5516880"/>
+                      <a:ext cx="6522287" cy="6552652"/>
                     </a:xfrm>
                     <a:prstGeom prst="rect">
                       <a:avLst/>
@@ -985,10 +903,10 @@
           <w14:ligatures w14:val="standardContextual"/>
         </w:rPr>
         <w:drawing>
-          <wp:inline distT="0" distB="0" distL="0" distR="0" wp14:anchorId="73B11E63" wp14:editId="207A1B3C">
-            <wp:extent cx="5943600" cy="3977640"/>
-            <wp:effectExtent l="0" t="0" r="0" b="3810"/>
-            <wp:docPr id="793461813" name="Picture 5" descr="A graph of a graph&#10;&#10;Description automatically generated with medium confidence"/>
+          <wp:inline distT="0" distB="0" distL="0" distR="0" wp14:anchorId="73B11E63" wp14:editId="107B5D0B">
+            <wp:extent cx="6100417" cy="4358115"/>
+            <wp:effectExtent l="0" t="0" r="0" b="4445"/>
+            <wp:docPr id="793461813" name="Picture 5"/>
             <wp:cNvGraphicFramePr>
               <a:graphicFrameLocks xmlns:a="http://schemas.openxmlformats.org/drawingml/2006/main" noChangeAspect="1"/>
             </wp:cNvGraphicFramePr>
@@ -996,7 +914,7 @@
               <a:graphicData uri="http://schemas.openxmlformats.org/drawingml/2006/picture">
                 <pic:pic xmlns:pic="http://schemas.openxmlformats.org/drawingml/2006/picture">
                   <pic:nvPicPr>
-                    <pic:cNvPr id="793461813" name="Picture 5" descr="A graph of a graph&#10;&#10;Description automatically generated with medium confidence"/>
+                    <pic:cNvPr id="793461813" name="Picture 5"/>
                     <pic:cNvPicPr/>
                   </pic:nvPicPr>
                   <pic:blipFill>
@@ -1014,7 +932,7 @@
                   <pic:spPr>
                     <a:xfrm>
                       <a:off x="0" y="0"/>
-                      <a:ext cx="5943600" cy="3977640"/>
+                      <a:ext cx="6104334" cy="4360914"/>
                     </a:xfrm>
                     <a:prstGeom prst="rect">
                       <a:avLst/>
@@ -1080,11 +998,12 @@
           <w:rtl/>
           <w14:ligatures w14:val="standardContextual"/>
         </w:rPr>
+        <w:lastRenderedPageBreak/>
         <w:drawing>
-          <wp:inline distT="0" distB="0" distL="0" distR="0" wp14:anchorId="414EE35F" wp14:editId="0C92C414">
-            <wp:extent cx="5943600" cy="2868930"/>
-            <wp:effectExtent l="0" t="0" r="0" b="7620"/>
-            <wp:docPr id="1248737117" name="Picture 6" descr="A screenshot of a search engine&#10;&#10;Description automatically generated"/>
+          <wp:inline distT="0" distB="0" distL="0" distR="0" wp14:anchorId="414EE35F" wp14:editId="5401B7F1">
+            <wp:extent cx="6023525" cy="3061252"/>
+            <wp:effectExtent l="0" t="0" r="0" b="6350"/>
+            <wp:docPr id="1248737117" name="Picture 6"/>
             <wp:cNvGraphicFramePr>
               <a:graphicFrameLocks xmlns:a="http://schemas.openxmlformats.org/drawingml/2006/main" noChangeAspect="1"/>
             </wp:cNvGraphicFramePr>
@@ -1092,7 +1011,7 @@
               <a:graphicData uri="http://schemas.openxmlformats.org/drawingml/2006/picture">
                 <pic:pic xmlns:pic="http://schemas.openxmlformats.org/drawingml/2006/picture">
                   <pic:nvPicPr>
-                    <pic:cNvPr id="1248737117" name="Picture 6" descr="A screenshot of a search engine&#10;&#10;Description automatically generated"/>
+                    <pic:cNvPr id="1248737117" name="Picture 6"/>
                     <pic:cNvPicPr/>
                   </pic:nvPicPr>
                   <pic:blipFill>
@@ -1110,7 +1029,7 @@
                   <pic:spPr>
                     <a:xfrm>
                       <a:off x="0" y="0"/>
-                      <a:ext cx="5943600" cy="2868930"/>
+                      <a:ext cx="6054330" cy="3076908"/>
                     </a:xfrm>
                     <a:prstGeom prst="rect">
                       <a:avLst/>
@@ -1134,13 +1053,12 @@
           <w:rFonts w:hint="cs"/>
           <w:rtl/>
         </w:rPr>
-        <w:lastRenderedPageBreak/>
         <w:t>הסבר על טעויות אפשריות:</w:t>
       </w:r>
     </w:p>
     <w:p>
       <w:pPr>
-        <w:pStyle w:val="a9"/>
+        <w:pStyle w:val="ListParagraph"/>
         <w:numPr>
           <w:ilvl w:val="0"/>
           <w:numId w:val="2"/>
@@ -1152,23 +1070,7 @@
           <w:rFonts w:hint="cs"/>
           <w:rtl/>
         </w:rPr>
-        <w:t xml:space="preserve">מילים שלא מופיעות באינדקס שהמשתמש יחפש </w:t>
-      </w:r>
-      <w:proofErr w:type="spellStart"/>
-      <w:r>
-        <w:rPr>
-          <w:rFonts w:hint="cs"/>
-          <w:rtl/>
-        </w:rPr>
-        <w:t>בשאילתא</w:t>
-      </w:r>
-      <w:proofErr w:type="spellEnd"/>
-      <w:r>
-        <w:rPr>
-          <w:rFonts w:hint="cs"/>
-          <w:rtl/>
-        </w:rPr>
-        <w:t xml:space="preserve"> במנוע חיפוש לא ימצאו בעמודים למרות שיש עמודים שמופיע בהם מילים אלו. על מנת שיופיעו</w:t>
+        <w:t>מילים שלא מופיעות באינדקס שהמשתמש יחפש בשאילתא במנוע חיפוש לא ימצאו בעמודים למרות שיש עמודים שמופיע בהם מילים אלו. על מנת שיופיעו</w:t>
       </w:r>
       <w:r>
         <w:rPr>
@@ -1196,17 +1098,8 @@
           <w:rFonts w:hint="cs"/>
           <w:rtl/>
         </w:rPr>
-        <w:t xml:space="preserve">אינדקס ולהפעיל את </w:t>
-      </w:r>
-      <w:proofErr w:type="spellStart"/>
-      <w:r>
-        <w:rPr>
-          <w:rFonts w:hint="cs"/>
-          <w:rtl/>
-        </w:rPr>
-        <w:t>הזחלן</w:t>
-      </w:r>
-      <w:proofErr w:type="spellEnd"/>
+        <w:t>אינדקס ולהפעיל את הזחלן</w:t>
+      </w:r>
       <w:r>
         <w:rPr>
           <w:rFonts w:hint="cs"/>
@@ -1238,7 +1131,7 @@
     </w:p>
     <w:p>
       <w:pPr>
-        <w:pStyle w:val="a9"/>
+        <w:pStyle w:val="ListParagraph"/>
         <w:numPr>
           <w:ilvl w:val="0"/>
           <w:numId w:val="2"/>
@@ -1255,7 +1148,7 @@
     </w:p>
     <w:p>
       <w:pPr>
-        <w:pStyle w:val="a9"/>
+        <w:pStyle w:val="ListParagraph"/>
         <w:numPr>
           <w:ilvl w:val="0"/>
           <w:numId w:val="2"/>
@@ -1292,28 +1185,19 @@
     </w:p>
     <w:p>
       <w:pPr>
-        <w:pStyle w:val="a9"/>
+        <w:pStyle w:val="ListParagraph"/>
         <w:numPr>
           <w:ilvl w:val="0"/>
           <w:numId w:val="2"/>
         </w:numPr>
         <w:bidi/>
       </w:pPr>
-      <w:proofErr w:type="spellStart"/>
-      <w:r>
-        <w:rPr>
-          <w:rFonts w:hint="cs"/>
-          <w:rtl/>
-        </w:rPr>
-        <w:t>חזרתיות</w:t>
-      </w:r>
-      <w:proofErr w:type="spellEnd"/>
-      <w:r>
-        <w:rPr>
-          <w:rFonts w:hint="cs"/>
-          <w:rtl/>
-        </w:rPr>
-        <w:t xml:space="preserve"> של </w:t>
+      <w:r>
+        <w:rPr>
+          <w:rFonts w:hint="cs"/>
+          <w:rtl/>
+        </w:rPr>
+        <w:t xml:space="preserve">חזרתיות של </w:t>
       </w:r>
       <w:r>
         <w:t xml:space="preserve">snippet </w:t>
@@ -1323,7 +1207,21 @@
           <w:rFonts w:hint="cs"/>
           <w:rtl/>
         </w:rPr>
-        <w:t xml:space="preserve"> בתוך המסד נתונים שעבור כל האתרים של מילה נשמר התקציר שיכול להופיע במילים נוספות.</w:t>
+        <w:t xml:space="preserve"> בתוך המסד נתונים</w:t>
+      </w:r>
+      <w:r>
+        <w:rPr>
+          <w:rFonts w:hint="cs"/>
+          <w:rtl/>
+        </w:rPr>
+        <w:t xml:space="preserve">. </w:t>
+      </w:r>
+      <w:r>
+        <w:rPr>
+          <w:rFonts w:hint="cs"/>
+          <w:rtl/>
+        </w:rPr>
+        <w:t>עבור כל האתרים של מילה נשמר התקציר שיכול להופיע במילים נוספות.</w:t>
       </w:r>
     </w:p>
     <w:sectPr>
@@ -1337,7 +1235,7 @@
 </file>
 
 <file path=word/numbering.xml><?xml version="1.0" encoding="utf-8"?>
-<w:numbering xmlns:wpc="http://schemas.microsoft.com/office/word/2010/wordprocessingCanvas" xmlns:cx="http://schemas.microsoft.com/office/drawing/2014/chartex" xmlns:mc="http://schemas.openxmlformats.org/markup-compatibility/2006" xmlns:o="urn:schemas-microsoft-com:office:office" xmlns:r="http://schemas.openxmlformats.org/officeDocument/2006/relationships" xmlns:m="http://schemas.openxmlformats.org/officeDocument/2006/math" xmlns:v="urn:schemas-microsoft-com:vml" xmlns:wp14="http://schemas.microsoft.com/office/word/2010/wordprocessingDrawing" xmlns:wp="http://schemas.openxmlformats.org/drawingml/2006/wordprocessingDrawing" xmlns:w10="urn:schemas-microsoft-com:office:word" xmlns:w="http://schemas.openxmlformats.org/wordprocessingml/2006/main" xmlns:w14="http://schemas.microsoft.com/office/word/2010/wordml" xmlns:w15="http://schemas.microsoft.com/office/word/2012/wordml" xmlns:w16se="http://schemas.microsoft.com/office/word/2015/wordml/symex" xmlns:wpg="http://schemas.microsoft.com/office/word/2010/wordprocessingGroup" xmlns:wpi="http://schemas.microsoft.com/office/word/2010/wordprocessingInk" xmlns:wne="http://schemas.microsoft.com/office/word/2006/wordml" xmlns:wps="http://schemas.microsoft.com/office/word/2010/wordprocessingShape" mc:Ignorable="w14 w15 w16se wp14">
+<w:numbering xmlns:wpc="http://schemas.microsoft.com/office/word/2010/wordprocessingCanvas" xmlns:cx="http://schemas.microsoft.com/office/drawing/2014/chartex" xmlns:cx1="http://schemas.microsoft.com/office/drawing/2015/9/8/chartex" xmlns:cx2="http://schemas.microsoft.com/office/drawing/2015/10/21/chartex" xmlns:cx3="http://schemas.microsoft.com/office/drawing/2016/5/9/chartex" xmlns:cx4="http://schemas.microsoft.com/office/drawing/2016/5/10/chartex" xmlns:cx5="http://schemas.microsoft.com/office/drawing/2016/5/11/chartex" xmlns:cx6="http://schemas.microsoft.com/office/drawing/2016/5/12/chartex" xmlns:cx7="http://schemas.microsoft.com/office/drawing/2016/5/13/chartex" xmlns:cx8="http://schemas.microsoft.com/office/drawing/2016/5/14/chartex" xmlns:mc="http://schemas.openxmlformats.org/markup-compatibility/2006" xmlns:aink="http://schemas.microsoft.com/office/drawing/2016/ink" xmlns:am3d="http://schemas.microsoft.com/office/drawing/2017/model3d" xmlns:o="urn:schemas-microsoft-com:office:office" xmlns:oel="http://schemas.microsoft.com/office/2019/extlst" xmlns:r="http://schemas.openxmlformats.org/officeDocument/2006/relationships" xmlns:m="http://schemas.openxmlformats.org/officeDocument/2006/math" xmlns:v="urn:schemas-microsoft-com:vml" xmlns:wp14="http://schemas.microsoft.com/office/word/2010/wordprocessingDrawing" xmlns:wp="http://schemas.openxmlformats.org/drawingml/2006/wordprocessingDrawing" xmlns:w10="urn:schemas-microsoft-com:office:word" xmlns:w="http://schemas.openxmlformats.org/wordprocessingml/2006/main" xmlns:w14="http://schemas.microsoft.com/office/word/2010/wordml" xmlns:w15="http://schemas.microsoft.com/office/word/2012/wordml" xmlns:w16cex="http://schemas.microsoft.com/office/word/2018/wordml/cex" xmlns:w16cid="http://schemas.microsoft.com/office/word/2016/wordml/cid" xmlns:w16="http://schemas.microsoft.com/office/word/2018/wordml" xmlns:w16du="http://schemas.microsoft.com/office/word/2023/wordml/word16du" xmlns:w16sdtdh="http://schemas.microsoft.com/office/word/2020/wordml/sdtdatahash" xmlns:w16sdtfl="http://schemas.microsoft.com/office/word/2024/wordml/sdtformatlock" xmlns:w16se="http://schemas.microsoft.com/office/word/2015/wordml/symex" xmlns:wpg="http://schemas.microsoft.com/office/word/2010/wordprocessingGroup" xmlns:wpi="http://schemas.microsoft.com/office/word/2010/wordprocessingInk" xmlns:wne="http://schemas.microsoft.com/office/word/2006/wordml" xmlns:wps="http://schemas.microsoft.com/office/word/2010/wordprocessingShape" mc:Ignorable="w14 w15 w16se w16cid w16 w16cex w16sdtdh w16sdtfl w16du wp14">
   <w:abstractNum w:abstractNumId="0" w15:restartNumberingAfterBreak="0">
     <w:nsid w:val="02546D0F"/>
     <w:multiLevelType w:val="hybridMultilevel"/>
@@ -1674,20 +1572,20 @@
       </w:rPr>
     </w:lvl>
   </w:abstractNum>
-  <w:num w:numId="1">
+  <w:num w:numId="1" w16cid:durableId="98793384">
     <w:abstractNumId w:val="0"/>
   </w:num>
-  <w:num w:numId="2">
+  <w:num w:numId="2" w16cid:durableId="710424538">
     <w:abstractNumId w:val="2"/>
   </w:num>
-  <w:num w:numId="3">
+  <w:num w:numId="3" w16cid:durableId="907424365">
     <w:abstractNumId w:val="1"/>
   </w:num>
 </w:numbering>
 </file>
 
 <file path=word/styles.xml><?xml version="1.0" encoding="utf-8"?>
-<w:styles xmlns:mc="http://schemas.openxmlformats.org/markup-compatibility/2006" xmlns:r="http://schemas.openxmlformats.org/officeDocument/2006/relationships" xmlns:w="http://schemas.openxmlformats.org/wordprocessingml/2006/main" xmlns:w14="http://schemas.microsoft.com/office/word/2010/wordml" xmlns:w15="http://schemas.microsoft.com/office/word/2012/wordml" xmlns:w16se="http://schemas.microsoft.com/office/word/2015/wordml/symex" mc:Ignorable="w14 w15 w16se">
+<w:styles xmlns:mc="http://schemas.openxmlformats.org/markup-compatibility/2006" xmlns:r="http://schemas.openxmlformats.org/officeDocument/2006/relationships" xmlns:w="http://schemas.openxmlformats.org/wordprocessingml/2006/main" xmlns:w14="http://schemas.microsoft.com/office/word/2010/wordml" xmlns:w15="http://schemas.microsoft.com/office/word/2012/wordml" xmlns:w16cex="http://schemas.microsoft.com/office/word/2018/wordml/cex" xmlns:w16cid="http://schemas.microsoft.com/office/word/2016/wordml/cid" xmlns:w16="http://schemas.microsoft.com/office/word/2018/wordml" xmlns:w16du="http://schemas.microsoft.com/office/word/2023/wordml/word16du" xmlns:w16sdtdh="http://schemas.microsoft.com/office/word/2020/wordml/sdtdatahash" xmlns:w16sdtfl="http://schemas.microsoft.com/office/word/2024/wordml/sdtformatlock" xmlns:w16se="http://schemas.microsoft.com/office/word/2015/wordml/symex" mc:Ignorable="w14 w15 w16se w16cid w16 w16cex w16sdtdh w16sdtfl w16du">
   <w:docDefaults>
     <w:rPrDefault>
       <w:rPr>
@@ -1705,7 +1603,7 @@
       </w:pPr>
     </w:pPrDefault>
   </w:docDefaults>
-  <w:latentStyles w:defLockedState="0" w:defUIPriority="99" w:defSemiHidden="0" w:defUnhideWhenUsed="0" w:defQFormat="0" w:count="371">
+  <w:latentStyles w:defLockedState="0" w:defUIPriority="99" w:defSemiHidden="0" w:defUnhideWhenUsed="0" w:defQFormat="0" w:count="376">
     <w:lsdException w:name="Normal" w:uiPriority="0" w:qFormat="1"/>
     <w:lsdException w:name="heading 1" w:uiPriority="9" w:qFormat="1"/>
     <w:lsdException w:name="heading 2" w:semiHidden="1" w:uiPriority="9" w:unhideWhenUsed="1" w:qFormat="1"/>
@@ -2077,8 +1975,13 @@
     <w:lsdException w:name="List Table 5 Dark Accent 6" w:uiPriority="50"/>
     <w:lsdException w:name="List Table 6 Colorful Accent 6" w:uiPriority="51"/>
     <w:lsdException w:name="List Table 7 Colorful Accent 6" w:uiPriority="52"/>
+    <w:lsdException w:name="Mention" w:semiHidden="1" w:unhideWhenUsed="1"/>
+    <w:lsdException w:name="Smart Hyperlink" w:semiHidden="1" w:unhideWhenUsed="1"/>
+    <w:lsdException w:name="Hashtag" w:semiHidden="1" w:unhideWhenUsed="1"/>
+    <w:lsdException w:name="Unresolved Mention" w:semiHidden="1" w:unhideWhenUsed="1"/>
+    <w:lsdException w:name="Smart Link" w:semiHidden="1" w:unhideWhenUsed="1"/>
   </w:latentStyles>
-  <w:style w:type="paragraph" w:default="1" w:styleId="a">
+  <w:style w:type="paragraph" w:default="1" w:styleId="Normal">
     <w:name w:val="Normal"/>
     <w:qFormat/>
     <w:rsid w:val="00B30C97"/>
@@ -2090,11 +1993,11 @@
       <w14:ligatures w14:val="none"/>
     </w:rPr>
   </w:style>
-  <w:style w:type="paragraph" w:styleId="1">
+  <w:style w:type="paragraph" w:styleId="Heading1">
     <w:name w:val="heading 1"/>
-    <w:basedOn w:val="a"/>
-    <w:next w:val="a"/>
-    <w:link w:val="10"/>
+    <w:basedOn w:val="Normal"/>
+    <w:next w:val="Normal"/>
+    <w:link w:val="Heading1Char"/>
     <w:uiPriority w:val="9"/>
     <w:qFormat/>
     <w:rsid w:val="00CD6511"/>
@@ -2114,11 +2017,11 @@
       <w14:ligatures w14:val="standardContextual"/>
     </w:rPr>
   </w:style>
-  <w:style w:type="paragraph" w:styleId="2">
+  <w:style w:type="paragraph" w:styleId="Heading2">
     <w:name w:val="heading 2"/>
-    <w:basedOn w:val="a"/>
-    <w:next w:val="a"/>
-    <w:link w:val="20"/>
+    <w:basedOn w:val="Normal"/>
+    <w:next w:val="Normal"/>
+    <w:link w:val="Heading2Char"/>
     <w:uiPriority w:val="9"/>
     <w:semiHidden/>
     <w:unhideWhenUsed/>
@@ -2140,11 +2043,11 @@
       <w14:ligatures w14:val="standardContextual"/>
     </w:rPr>
   </w:style>
-  <w:style w:type="paragraph" w:styleId="3">
+  <w:style w:type="paragraph" w:styleId="Heading3">
     <w:name w:val="heading 3"/>
-    <w:basedOn w:val="a"/>
-    <w:next w:val="a"/>
-    <w:link w:val="30"/>
+    <w:basedOn w:val="Normal"/>
+    <w:next w:val="Normal"/>
+    <w:link w:val="Heading3Char"/>
     <w:uiPriority w:val="9"/>
     <w:semiHidden/>
     <w:unhideWhenUsed/>
@@ -2166,11 +2069,11 @@
       <w14:ligatures w14:val="standardContextual"/>
     </w:rPr>
   </w:style>
-  <w:style w:type="paragraph" w:styleId="4">
+  <w:style w:type="paragraph" w:styleId="Heading4">
     <w:name w:val="heading 4"/>
-    <w:basedOn w:val="a"/>
-    <w:next w:val="a"/>
-    <w:link w:val="40"/>
+    <w:basedOn w:val="Normal"/>
+    <w:next w:val="Normal"/>
+    <w:link w:val="Heading4Char"/>
     <w:uiPriority w:val="9"/>
     <w:semiHidden/>
     <w:unhideWhenUsed/>
@@ -2192,11 +2095,11 @@
       <w14:ligatures w14:val="standardContextual"/>
     </w:rPr>
   </w:style>
-  <w:style w:type="paragraph" w:styleId="5">
+  <w:style w:type="paragraph" w:styleId="Heading5">
     <w:name w:val="heading 5"/>
-    <w:basedOn w:val="a"/>
-    <w:next w:val="a"/>
-    <w:link w:val="50"/>
+    <w:basedOn w:val="Normal"/>
+    <w:next w:val="Normal"/>
+    <w:link w:val="Heading5Char"/>
     <w:uiPriority w:val="9"/>
     <w:semiHidden/>
     <w:unhideWhenUsed/>
@@ -2216,11 +2119,11 @@
       <w14:ligatures w14:val="standardContextual"/>
     </w:rPr>
   </w:style>
-  <w:style w:type="paragraph" w:styleId="6">
+  <w:style w:type="paragraph" w:styleId="Heading6">
     <w:name w:val="heading 6"/>
-    <w:basedOn w:val="a"/>
-    <w:next w:val="a"/>
-    <w:link w:val="60"/>
+    <w:basedOn w:val="Normal"/>
+    <w:next w:val="Normal"/>
+    <w:link w:val="Heading6Char"/>
     <w:uiPriority w:val="9"/>
     <w:semiHidden/>
     <w:unhideWhenUsed/>
@@ -2242,11 +2145,11 @@
       <w14:ligatures w14:val="standardContextual"/>
     </w:rPr>
   </w:style>
-  <w:style w:type="paragraph" w:styleId="7">
+  <w:style w:type="paragraph" w:styleId="Heading7">
     <w:name w:val="heading 7"/>
-    <w:basedOn w:val="a"/>
-    <w:next w:val="a"/>
-    <w:link w:val="70"/>
+    <w:basedOn w:val="Normal"/>
+    <w:next w:val="Normal"/>
+    <w:link w:val="Heading7Char"/>
     <w:uiPriority w:val="9"/>
     <w:semiHidden/>
     <w:unhideWhenUsed/>
@@ -2266,11 +2169,11 @@
       <w14:ligatures w14:val="standardContextual"/>
     </w:rPr>
   </w:style>
-  <w:style w:type="paragraph" w:styleId="8">
+  <w:style w:type="paragraph" w:styleId="Heading8">
     <w:name w:val="heading 8"/>
-    <w:basedOn w:val="a"/>
-    <w:next w:val="a"/>
-    <w:link w:val="80"/>
+    <w:basedOn w:val="Normal"/>
+    <w:next w:val="Normal"/>
+    <w:link w:val="Heading8Char"/>
     <w:uiPriority w:val="9"/>
     <w:semiHidden/>
     <w:unhideWhenUsed/>
@@ -2292,11 +2195,11 @@
       <w14:ligatures w14:val="standardContextual"/>
     </w:rPr>
   </w:style>
-  <w:style w:type="paragraph" w:styleId="9">
+  <w:style w:type="paragraph" w:styleId="Heading9">
     <w:name w:val="heading 9"/>
-    <w:basedOn w:val="a"/>
-    <w:next w:val="a"/>
-    <w:link w:val="90"/>
+    <w:basedOn w:val="Normal"/>
+    <w:next w:val="Normal"/>
+    <w:link w:val="Heading9Char"/>
     <w:uiPriority w:val="9"/>
     <w:semiHidden/>
     <w:unhideWhenUsed/>
@@ -2316,13 +2219,13 @@
       <w14:ligatures w14:val="standardContextual"/>
     </w:rPr>
   </w:style>
-  <w:style w:type="character" w:default="1" w:styleId="a0">
+  <w:style w:type="character" w:default="1" w:styleId="DefaultParagraphFont">
     <w:name w:val="Default Paragraph Font"/>
     <w:uiPriority w:val="1"/>
     <w:semiHidden/>
     <w:unhideWhenUsed/>
   </w:style>
-  <w:style w:type="table" w:default="1" w:styleId="a1">
+  <w:style w:type="table" w:default="1" w:styleId="TableNormal">
     <w:name w:val="Normal Table"/>
     <w:uiPriority w:val="99"/>
     <w:semiHidden/>
@@ -2337,16 +2240,16 @@
       </w:tblCellMar>
     </w:tblPr>
   </w:style>
-  <w:style w:type="numbering" w:default="1" w:styleId="a2">
+  <w:style w:type="numbering" w:default="1" w:styleId="NoList">
     <w:name w:val="No List"/>
     <w:uiPriority w:val="99"/>
     <w:semiHidden/>
     <w:unhideWhenUsed/>
   </w:style>
-  <w:style w:type="character" w:customStyle="1" w:styleId="10">
-    <w:name w:val="כותרת 1 תו"/>
-    <w:basedOn w:val="a0"/>
-    <w:link w:val="1"/>
+  <w:style w:type="character" w:customStyle="1" w:styleId="Heading1Char">
+    <w:name w:val="Heading 1 Char"/>
+    <w:basedOn w:val="DefaultParagraphFont"/>
+    <w:link w:val="Heading1"/>
     <w:uiPriority w:val="9"/>
     <w:rsid w:val="00CD6511"/>
     <w:rPr>
@@ -2356,10 +2259,10 @@
       <w:szCs w:val="40"/>
     </w:rPr>
   </w:style>
-  <w:style w:type="character" w:customStyle="1" w:styleId="20">
-    <w:name w:val="כותרת 2 תו"/>
-    <w:basedOn w:val="a0"/>
-    <w:link w:val="2"/>
+  <w:style w:type="character" w:customStyle="1" w:styleId="Heading2Char">
+    <w:name w:val="Heading 2 Char"/>
+    <w:basedOn w:val="DefaultParagraphFont"/>
+    <w:link w:val="Heading2"/>
     <w:uiPriority w:val="9"/>
     <w:semiHidden/>
     <w:rsid w:val="00CD6511"/>
@@ -2370,10 +2273,10 @@
       <w:szCs w:val="32"/>
     </w:rPr>
   </w:style>
-  <w:style w:type="character" w:customStyle="1" w:styleId="30">
-    <w:name w:val="כותרת 3 תו"/>
-    <w:basedOn w:val="a0"/>
-    <w:link w:val="3"/>
+  <w:style w:type="character" w:customStyle="1" w:styleId="Heading3Char">
+    <w:name w:val="Heading 3 Char"/>
+    <w:basedOn w:val="DefaultParagraphFont"/>
+    <w:link w:val="Heading3"/>
     <w:uiPriority w:val="9"/>
     <w:semiHidden/>
     <w:rsid w:val="00CD6511"/>
@@ -2384,10 +2287,10 @@
       <w:szCs w:val="28"/>
     </w:rPr>
   </w:style>
-  <w:style w:type="character" w:customStyle="1" w:styleId="40">
-    <w:name w:val="כותרת 4 תו"/>
-    <w:basedOn w:val="a0"/>
-    <w:link w:val="4"/>
+  <w:style w:type="character" w:customStyle="1" w:styleId="Heading4Char">
+    <w:name w:val="Heading 4 Char"/>
+    <w:basedOn w:val="DefaultParagraphFont"/>
+    <w:link w:val="Heading4"/>
     <w:uiPriority w:val="9"/>
     <w:semiHidden/>
     <w:rsid w:val="00CD6511"/>
@@ -2398,10 +2301,10 @@
       <w:color w:val="0F4761" w:themeColor="accent1" w:themeShade="BF"/>
     </w:rPr>
   </w:style>
-  <w:style w:type="character" w:customStyle="1" w:styleId="50">
-    <w:name w:val="כותרת 5 תו"/>
-    <w:basedOn w:val="a0"/>
-    <w:link w:val="5"/>
+  <w:style w:type="character" w:customStyle="1" w:styleId="Heading5Char">
+    <w:name w:val="Heading 5 Char"/>
+    <w:basedOn w:val="DefaultParagraphFont"/>
+    <w:link w:val="Heading5"/>
     <w:uiPriority w:val="9"/>
     <w:semiHidden/>
     <w:rsid w:val="00CD6511"/>
@@ -2410,10 +2313,10 @@
       <w:color w:val="0F4761" w:themeColor="accent1" w:themeShade="BF"/>
     </w:rPr>
   </w:style>
-  <w:style w:type="character" w:customStyle="1" w:styleId="60">
-    <w:name w:val="כותרת 6 תו"/>
-    <w:basedOn w:val="a0"/>
-    <w:link w:val="6"/>
+  <w:style w:type="character" w:customStyle="1" w:styleId="Heading6Char">
+    <w:name w:val="Heading 6 Char"/>
+    <w:basedOn w:val="DefaultParagraphFont"/>
+    <w:link w:val="Heading6"/>
     <w:uiPriority w:val="9"/>
     <w:semiHidden/>
     <w:rsid w:val="00CD6511"/>
@@ -2424,10 +2327,10 @@
       <w:color w:val="595959" w:themeColor="text1" w:themeTint="A6"/>
     </w:rPr>
   </w:style>
-  <w:style w:type="character" w:customStyle="1" w:styleId="70">
-    <w:name w:val="כותרת 7 תו"/>
-    <w:basedOn w:val="a0"/>
-    <w:link w:val="7"/>
+  <w:style w:type="character" w:customStyle="1" w:styleId="Heading7Char">
+    <w:name w:val="Heading 7 Char"/>
+    <w:basedOn w:val="DefaultParagraphFont"/>
+    <w:link w:val="Heading7"/>
     <w:uiPriority w:val="9"/>
     <w:semiHidden/>
     <w:rsid w:val="00CD6511"/>
@@ -2436,10 +2339,10 @@
       <w:color w:val="595959" w:themeColor="text1" w:themeTint="A6"/>
     </w:rPr>
   </w:style>
-  <w:style w:type="character" w:customStyle="1" w:styleId="80">
-    <w:name w:val="כותרת 8 תו"/>
-    <w:basedOn w:val="a0"/>
-    <w:link w:val="8"/>
+  <w:style w:type="character" w:customStyle="1" w:styleId="Heading8Char">
+    <w:name w:val="Heading 8 Char"/>
+    <w:basedOn w:val="DefaultParagraphFont"/>
+    <w:link w:val="Heading8"/>
     <w:uiPriority w:val="9"/>
     <w:semiHidden/>
     <w:rsid w:val="00CD6511"/>
@@ -2450,10 +2353,10 @@
       <w:color w:val="272727" w:themeColor="text1" w:themeTint="D8"/>
     </w:rPr>
   </w:style>
-  <w:style w:type="character" w:customStyle="1" w:styleId="90">
-    <w:name w:val="כותרת 9 תו"/>
-    <w:basedOn w:val="a0"/>
-    <w:link w:val="9"/>
+  <w:style w:type="character" w:customStyle="1" w:styleId="Heading9Char">
+    <w:name w:val="Heading 9 Char"/>
+    <w:basedOn w:val="DefaultParagraphFont"/>
+    <w:link w:val="Heading9"/>
     <w:uiPriority w:val="9"/>
     <w:semiHidden/>
     <w:rsid w:val="00CD6511"/>
@@ -2462,11 +2365,11 @@
       <w:color w:val="272727" w:themeColor="text1" w:themeTint="D8"/>
     </w:rPr>
   </w:style>
-  <w:style w:type="paragraph" w:styleId="a3">
+  <w:style w:type="paragraph" w:styleId="Title">
     <w:name w:val="Title"/>
-    <w:basedOn w:val="a"/>
-    <w:next w:val="a"/>
-    <w:link w:val="a4"/>
+    <w:basedOn w:val="Normal"/>
+    <w:next w:val="Normal"/>
+    <w:link w:val="TitleChar"/>
     <w:uiPriority w:val="10"/>
     <w:qFormat/>
     <w:rsid w:val="00CD6511"/>
@@ -2484,10 +2387,10 @@
       <w14:ligatures w14:val="standardContextual"/>
     </w:rPr>
   </w:style>
-  <w:style w:type="character" w:customStyle="1" w:styleId="a4">
-    <w:name w:val="כותרת טקסט תו"/>
-    <w:basedOn w:val="a0"/>
-    <w:link w:val="a3"/>
+  <w:style w:type="character" w:customStyle="1" w:styleId="TitleChar">
+    <w:name w:val="Title Char"/>
+    <w:basedOn w:val="DefaultParagraphFont"/>
+    <w:link w:val="Title"/>
     <w:uiPriority w:val="10"/>
     <w:rsid w:val="00CD6511"/>
     <w:rPr>
@@ -2498,11 +2401,11 @@
       <w:szCs w:val="56"/>
     </w:rPr>
   </w:style>
-  <w:style w:type="paragraph" w:styleId="a5">
+  <w:style w:type="paragraph" w:styleId="Subtitle">
     <w:name w:val="Subtitle"/>
-    <w:basedOn w:val="a"/>
-    <w:next w:val="a"/>
-    <w:link w:val="a6"/>
+    <w:basedOn w:val="Normal"/>
+    <w:next w:val="Normal"/>
+    <w:link w:val="SubtitleChar"/>
     <w:uiPriority w:val="11"/>
     <w:qFormat/>
     <w:rsid w:val="00CD6511"/>
@@ -2522,10 +2425,10 @@
       <w14:ligatures w14:val="standardContextual"/>
     </w:rPr>
   </w:style>
-  <w:style w:type="character" w:customStyle="1" w:styleId="a6">
-    <w:name w:val="כותרת משנה תו"/>
-    <w:basedOn w:val="a0"/>
-    <w:link w:val="a5"/>
+  <w:style w:type="character" w:customStyle="1" w:styleId="SubtitleChar">
+    <w:name w:val="Subtitle Char"/>
+    <w:basedOn w:val="DefaultParagraphFont"/>
+    <w:link w:val="Subtitle"/>
     <w:uiPriority w:val="11"/>
     <w:rsid w:val="00CD6511"/>
     <w:rPr>
@@ -2536,11 +2439,11 @@
       <w:szCs w:val="28"/>
     </w:rPr>
   </w:style>
-  <w:style w:type="paragraph" w:styleId="a7">
+  <w:style w:type="paragraph" w:styleId="Quote">
     <w:name w:val="Quote"/>
-    <w:basedOn w:val="a"/>
-    <w:next w:val="a"/>
-    <w:link w:val="a8"/>
+    <w:basedOn w:val="Normal"/>
+    <w:next w:val="Normal"/>
+    <w:link w:val="QuoteChar"/>
     <w:uiPriority w:val="29"/>
     <w:qFormat/>
     <w:rsid w:val="00CD6511"/>
@@ -2557,10 +2460,10 @@
       <w14:ligatures w14:val="standardContextual"/>
     </w:rPr>
   </w:style>
-  <w:style w:type="character" w:customStyle="1" w:styleId="a8">
-    <w:name w:val="ציטוט תו"/>
-    <w:basedOn w:val="a0"/>
-    <w:link w:val="a7"/>
+  <w:style w:type="character" w:customStyle="1" w:styleId="QuoteChar">
+    <w:name w:val="Quote Char"/>
+    <w:basedOn w:val="DefaultParagraphFont"/>
+    <w:link w:val="Quote"/>
     <w:uiPriority w:val="29"/>
     <w:rsid w:val="00CD6511"/>
     <w:rPr>
@@ -2569,9 +2472,9 @@
       <w:color w:val="404040" w:themeColor="text1" w:themeTint="BF"/>
     </w:rPr>
   </w:style>
-  <w:style w:type="paragraph" w:styleId="a9">
+  <w:style w:type="paragraph" w:styleId="ListParagraph">
     <w:name w:val="List Paragraph"/>
-    <w:basedOn w:val="a"/>
+    <w:basedOn w:val="Normal"/>
     <w:uiPriority w:val="34"/>
     <w:qFormat/>
     <w:rsid w:val="00CD6511"/>
@@ -2585,9 +2488,9 @@
       <w14:ligatures w14:val="standardContextual"/>
     </w:rPr>
   </w:style>
-  <w:style w:type="character" w:styleId="aa">
+  <w:style w:type="character" w:styleId="IntenseEmphasis">
     <w:name w:val="Intense Emphasis"/>
-    <w:basedOn w:val="a0"/>
+    <w:basedOn w:val="DefaultParagraphFont"/>
     <w:uiPriority w:val="21"/>
     <w:qFormat/>
     <w:rsid w:val="00CD6511"/>
@@ -2597,11 +2500,11 @@
       <w:color w:val="0F4761" w:themeColor="accent1" w:themeShade="BF"/>
     </w:rPr>
   </w:style>
-  <w:style w:type="paragraph" w:styleId="ab">
+  <w:style w:type="paragraph" w:styleId="IntenseQuote">
     <w:name w:val="Intense Quote"/>
-    <w:basedOn w:val="a"/>
-    <w:next w:val="a"/>
-    <w:link w:val="ac"/>
+    <w:basedOn w:val="Normal"/>
+    <w:next w:val="Normal"/>
+    <w:link w:val="IntenseQuoteChar"/>
     <w:uiPriority w:val="30"/>
     <w:qFormat/>
     <w:rsid w:val="00CD6511"/>
@@ -2623,10 +2526,10 @@
       <w14:ligatures w14:val="standardContextual"/>
     </w:rPr>
   </w:style>
-  <w:style w:type="character" w:customStyle="1" w:styleId="ac">
-    <w:name w:val="ציטוט חזק תו"/>
-    <w:basedOn w:val="a0"/>
-    <w:link w:val="ab"/>
+  <w:style w:type="character" w:customStyle="1" w:styleId="IntenseQuoteChar">
+    <w:name w:val="Intense Quote Char"/>
+    <w:basedOn w:val="DefaultParagraphFont"/>
+    <w:link w:val="IntenseQuote"/>
     <w:uiPriority w:val="30"/>
     <w:rsid w:val="00CD6511"/>
     <w:rPr>
@@ -2635,9 +2538,9 @@
       <w:color w:val="0F4761" w:themeColor="accent1" w:themeShade="BF"/>
     </w:rPr>
   </w:style>
-  <w:style w:type="character" w:styleId="ad">
+  <w:style w:type="character" w:styleId="IntenseReference">
     <w:name w:val="Intense Reference"/>
-    <w:basedOn w:val="a0"/>
+    <w:basedOn w:val="DefaultParagraphFont"/>
     <w:uiPriority w:val="32"/>
     <w:qFormat/>
     <w:rsid w:val="00CD6511"/>

</xml_diff>